<commit_message>
forget password and reset password
</commit_message>
<xml_diff>
--- a/docs/extra nodejs.docx
+++ b/docs/extra nodejs.docx
@@ -237,11 +237,145 @@
       </w:pPr>
     </w:p>
     <w:p>
-      <w:pPr>
-        <w:ind w:left="360"/>
-      </w:pPr>
-      <w:r>
-        <w:t>useState, useEffect, useParams, useContext, useMemo, useNavigate</w:t>
+      <w:r>
+        <w:t>when use what</w:t>
+      </w:r>
+    </w:p>
+    <w:p>
+      <w:pPr>
+        <w:pStyle w:val="ListParagraph"/>
+        <w:numPr>
+          <w:ilvl w:val="0"/>
+          <w:numId w:val="10"/>
+        </w:numPr>
+      </w:pPr>
+      <w:r>
+        <w:t>url: /api/something?key1=value1&amp;key2=value2</w:t>
+      </w:r>
+    </w:p>
+    <w:p>
+      <w:pPr>
+        <w:pStyle w:val="ListParagraph"/>
+        <w:numPr>
+          <w:ilvl w:val="1"/>
+          <w:numId w:val="10"/>
+        </w:numPr>
+      </w:pPr>
+      <w:r>
+        <w:t>method: all</w:t>
+      </w:r>
+    </w:p>
+    <w:p>
+      <w:pPr>
+        <w:pStyle w:val="ListParagraph"/>
+        <w:numPr>
+          <w:ilvl w:val="1"/>
+          <w:numId w:val="10"/>
+        </w:numPr>
+      </w:pPr>
+      <w:r>
+        <w:t>req.queryparams</w:t>
+      </w:r>
+    </w:p>
+    <w:p>
+      <w:pPr>
+        <w:pStyle w:val="ListParagraph"/>
+        <w:numPr>
+          <w:ilvl w:val="0"/>
+          <w:numId w:val="10"/>
+        </w:numPr>
+      </w:pPr>
+      <w:r>
+        <w:t>url: /api/something</w:t>
+      </w:r>
+      <w:r>
+        <w:t>/:data1/:data2</w:t>
+      </w:r>
+    </w:p>
+    <w:p>
+      <w:pPr>
+        <w:pStyle w:val="ListParagraph"/>
+        <w:numPr>
+          <w:ilvl w:val="1"/>
+          <w:numId w:val="10"/>
+        </w:numPr>
+      </w:pPr>
+      <w:r>
+        <w:t>method: all</w:t>
+      </w:r>
+    </w:p>
+    <w:p>
+      <w:pPr>
+        <w:pStyle w:val="ListParagraph"/>
+        <w:numPr>
+          <w:ilvl w:val="1"/>
+          <w:numId w:val="10"/>
+        </w:numPr>
+      </w:pPr>
+      <w:r>
+        <w:t>the order of the data must be match</w:t>
+      </w:r>
+      <w:r>
+        <w:t xml:space="preserve"> by the order of the url</w:t>
+      </w:r>
+    </w:p>
+    <w:p>
+      <w:pPr>
+        <w:pStyle w:val="ListParagraph"/>
+        <w:numPr>
+          <w:ilvl w:val="1"/>
+          <w:numId w:val="10"/>
+        </w:numPr>
+      </w:pPr>
+      <w:r>
+        <w:t>req.params</w:t>
+      </w:r>
+    </w:p>
+    <w:p>
+      <w:pPr>
+        <w:pStyle w:val="ListParagraph"/>
+        <w:numPr>
+          <w:ilvl w:val="0"/>
+          <w:numId w:val="10"/>
+        </w:numPr>
+      </w:pPr>
+      <w:r>
+        <w:t>u</w:t>
+      </w:r>
+      <w:r>
+        <w:t>r</w:t>
+      </w:r>
+      <w:r>
+        <w:t>l: /api/something</w:t>
+      </w:r>
+    </w:p>
+    <w:p>
+      <w:pPr>
+        <w:pStyle w:val="ListParagraph"/>
+        <w:numPr>
+          <w:ilvl w:val="1"/>
+          <w:numId w:val="10"/>
+        </w:numPr>
+      </w:pPr>
+      <w:r>
+        <w:t>method: all except get</w:t>
+      </w:r>
+    </w:p>
+    <w:p>
+      <w:pPr>
+        <w:pStyle w:val="ListParagraph"/>
+        <w:numPr>
+          <w:ilvl w:val="1"/>
+          <w:numId w:val="10"/>
+        </w:numPr>
+      </w:pPr>
+      <w:r>
+        <w:t>req.body</w:t>
+      </w:r>
+    </w:p>
+    <w:p>
+      <w:r>
+        <w:tab/>
       </w:r>
     </w:p>
     <w:p/>
@@ -324,6 +458,7 @@
         <w:rPr>
           <w:highlight w:val="green"/>
         </w:rPr>
+        <w:lastRenderedPageBreak/>
         <w:t>create route = “/register”</w:t>
       </w:r>
     </w:p>
@@ -543,7 +678,6 @@
         <w:rPr>
           <w:highlight w:val="green"/>
         </w:rPr>
-        <w:lastRenderedPageBreak/>
         <w:t>(</w:t>
       </w:r>
       <w:r>
@@ -1000,6 +1134,7 @@
         <w:rPr>
           <w:highlight w:val="yellow"/>
         </w:rPr>
+        <w:lastRenderedPageBreak/>
         <w:t>find user by email</w:t>
       </w:r>
       <w:r>
@@ -1225,7 +1360,6 @@
         <w:rPr>
           <w:highlight w:val="green"/>
         </w:rPr>
-        <w:lastRenderedPageBreak/>
         <w:t>else – email is invalid</w:t>
       </w:r>
     </w:p>
@@ -1266,8 +1400,14 @@
           <w:ilvl w:val="0"/>
           <w:numId w:val="8"/>
         </w:numPr>
-      </w:pPr>
-      <w:r>
+        <w:rPr>
+          <w:highlight w:val="green"/>
+        </w:rPr>
+      </w:pPr>
+      <w:r>
+        <w:rPr>
+          <w:highlight w:val="green"/>
+        </w:rPr>
         <w:t>create route /api/forgetpassword</w:t>
       </w:r>
     </w:p>
@@ -1278,8 +1418,14 @@
           <w:ilvl w:val="0"/>
           <w:numId w:val="8"/>
         </w:numPr>
-      </w:pPr>
-      <w:r>
+        <w:rPr>
+          <w:highlight w:val="green"/>
+        </w:rPr>
+      </w:pPr>
+      <w:r>
+        <w:rPr>
+          <w:highlight w:val="green"/>
+        </w:rPr>
         <w:t>create forgetPassword file</w:t>
       </w:r>
     </w:p>
@@ -1290,8 +1436,14 @@
           <w:ilvl w:val="0"/>
           <w:numId w:val="8"/>
         </w:numPr>
-      </w:pPr>
-      <w:r>
+        <w:rPr>
+          <w:highlight w:val="green"/>
+        </w:rPr>
+      </w:pPr>
+      <w:r>
+        <w:rPr>
+          <w:highlight w:val="green"/>
+        </w:rPr>
         <w:t>validate user input</w:t>
       </w:r>
     </w:p>
@@ -1302,8 +1454,14 @@
           <w:ilvl w:val="1"/>
           <w:numId w:val="8"/>
         </w:numPr>
-      </w:pPr>
-      <w:r>
+        <w:rPr>
+          <w:highlight w:val="green"/>
+        </w:rPr>
+      </w:pPr>
+      <w:r>
+        <w:rPr>
+          <w:highlight w:val="green"/>
+        </w:rPr>
         <w:t>if failed send error with status 400</w:t>
       </w:r>
     </w:p>
@@ -1315,7 +1473,412 @@
           <w:numId w:val="8"/>
         </w:numPr>
       </w:pPr>
-    </w:p>
+      <w:r>
+        <w:rPr>
+          <w:highlight w:val="yellow"/>
+        </w:rPr>
+        <w:t>find user by email</w:t>
+      </w:r>
+      <w:r>
+        <w:t xml:space="preserve"> </w:t>
+      </w:r>
+    </w:p>
+    <w:p>
+      <w:pPr>
+        <w:pStyle w:val="ListParagraph"/>
+        <w:numPr>
+          <w:ilvl w:val="1"/>
+          <w:numId w:val="8"/>
+        </w:numPr>
+        <w:rPr>
+          <w:highlight w:val="green"/>
+        </w:rPr>
+      </w:pPr>
+      <w:r>
+        <w:rPr>
+          <w:highlight w:val="green"/>
+        </w:rPr>
+        <w:t>if we did not find the email</w:t>
+      </w:r>
+    </w:p>
+    <w:p>
+      <w:pPr>
+        <w:pStyle w:val="ListParagraph"/>
+        <w:numPr>
+          <w:ilvl w:val="2"/>
+          <w:numId w:val="8"/>
+        </w:numPr>
+        <w:rPr>
+          <w:highlight w:val="green"/>
+        </w:rPr>
+      </w:pPr>
+      <w:r>
+        <w:rPr>
+          <w:highlight w:val="green"/>
+        </w:rPr>
+        <w:t>response: if your email exists you will receive an email</w:t>
+      </w:r>
+    </w:p>
+    <w:p>
+      <w:pPr>
+        <w:pStyle w:val="ListParagraph"/>
+        <w:numPr>
+          <w:ilvl w:val="1"/>
+          <w:numId w:val="8"/>
+        </w:numPr>
+      </w:pPr>
+      <w:r>
+        <w:t>else – we found the email</w:t>
+      </w:r>
+    </w:p>
+    <w:p>
+      <w:pPr>
+        <w:pStyle w:val="ListParagraph"/>
+        <w:numPr>
+          <w:ilvl w:val="2"/>
+          <w:numId w:val="8"/>
+        </w:numPr>
+      </w:pPr>
+      <w:r>
+        <w:t>generate link</w:t>
+      </w:r>
+    </w:p>
+    <w:p>
+      <w:pPr>
+        <w:pStyle w:val="ListParagraph"/>
+        <w:numPr>
+          <w:ilvl w:val="3"/>
+          <w:numId w:val="8"/>
+        </w:numPr>
+        <w:rPr>
+          <w:highlight w:val="green"/>
+        </w:rPr>
+      </w:pPr>
+      <w:r>
+        <w:rPr>
+          <w:highlight w:val="green"/>
+        </w:rPr>
+        <w:t>/api/resetpassword/:</w:t>
+      </w:r>
+      <w:r>
+        <w:rPr>
+          <w:highlight w:val="green"/>
+        </w:rPr>
+        <w:t>token</w:t>
+      </w:r>
+    </w:p>
+    <w:p>
+      <w:pPr>
+        <w:pStyle w:val="ListParagraph"/>
+        <w:numPr>
+          <w:ilvl w:val="3"/>
+          <w:numId w:val="8"/>
+        </w:numPr>
+      </w:pPr>
+      <w:r>
+        <w:t>create link timeout – 15 min</w:t>
+      </w:r>
+    </w:p>
+    <w:p>
+      <w:pPr>
+        <w:pStyle w:val="ListParagraph"/>
+        <w:numPr>
+          <w:ilvl w:val="3"/>
+          <w:numId w:val="8"/>
+        </w:numPr>
+      </w:pPr>
+      <w:r>
+        <w:t>(Email and secret key should be encrypted)</w:t>
+      </w:r>
+    </w:p>
+    <w:p>
+      <w:pPr>
+        <w:pStyle w:val="ListParagraph"/>
+        <w:numPr>
+          <w:ilvl w:val="3"/>
+          <w:numId w:val="8"/>
+        </w:numPr>
+      </w:pPr>
+      <w:r>
+        <w:t>response: if your email exists you will receive an email</w:t>
+      </w:r>
+    </w:p>
+    <w:p>
+      <w:r>
+        <w:t>how to reset password:</w:t>
+      </w:r>
+    </w:p>
+    <w:p>
+      <w:pPr>
+        <w:pStyle w:val="ListParagraph"/>
+        <w:numPr>
+          <w:ilvl w:val="0"/>
+          <w:numId w:val="11"/>
+        </w:numPr>
+      </w:pPr>
+      <w:r>
+        <w:t>r: forget password</w:t>
+      </w:r>
+    </w:p>
+    <w:p>
+      <w:pPr>
+        <w:pStyle w:val="ListParagraph"/>
+        <w:numPr>
+          <w:ilvl w:val="0"/>
+          <w:numId w:val="11"/>
+        </w:numPr>
+      </w:pPr>
+      <w:r>
+        <w:t>n: forget password</w:t>
+      </w:r>
+    </w:p>
+    <w:p>
+      <w:pPr>
+        <w:pStyle w:val="ListParagraph"/>
+        <w:numPr>
+          <w:ilvl w:val="0"/>
+          <w:numId w:val="11"/>
+        </w:numPr>
+      </w:pPr>
+      <w:r>
+        <w:t>n: send link to react</w:t>
+      </w:r>
+    </w:p>
+    <w:p>
+      <w:pPr>
+        <w:pStyle w:val="ListParagraph"/>
+        <w:numPr>
+          <w:ilvl w:val="0"/>
+          <w:numId w:val="11"/>
+        </w:numPr>
+      </w:pPr>
+      <w:r>
+        <w:t>r: new password</w:t>
+      </w:r>
+    </w:p>
+    <w:p>
+      <w:pPr>
+        <w:pStyle w:val="ListParagraph"/>
+        <w:numPr>
+          <w:ilvl w:val="0"/>
+          <w:numId w:val="11"/>
+        </w:numPr>
+      </w:pPr>
+      <w:r>
+        <w:t>r: send the new password with token to node</w:t>
+      </w:r>
+    </w:p>
+    <w:p>
+      <w:pPr>
+        <w:pStyle w:val="ListParagraph"/>
+        <w:numPr>
+          <w:ilvl w:val="0"/>
+          <w:numId w:val="11"/>
+        </w:numPr>
+      </w:pPr>
+      <w:r>
+        <w:t>n: reset password</w:t>
+      </w:r>
+    </w:p>
+    <w:p>
+      <w:r>
+        <w:t>Reset password:</w:t>
+      </w:r>
+    </w:p>
+    <w:p>
+      <w:pPr>
+        <w:pStyle w:val="ListParagraph"/>
+        <w:numPr>
+          <w:ilvl w:val="0"/>
+          <w:numId w:val="9"/>
+        </w:numPr>
+      </w:pPr>
+      <w:r>
+        <w:t xml:space="preserve">create route </w:t>
+      </w:r>
+      <w:r>
+        <w:t>/api/resetpassword/:</w:t>
+      </w:r>
+      <w:r>
+        <w:t>token</w:t>
+      </w:r>
+    </w:p>
+    <w:p>
+      <w:pPr>
+        <w:pStyle w:val="ListParagraph"/>
+        <w:numPr>
+          <w:ilvl w:val="0"/>
+          <w:numId w:val="9"/>
+        </w:numPr>
+      </w:pPr>
+      <w:r>
+        <w:t>create resetPassword file</w:t>
+      </w:r>
+    </w:p>
+    <w:p>
+      <w:pPr>
+        <w:pStyle w:val="ListParagraph"/>
+        <w:numPr>
+          <w:ilvl w:val="0"/>
+          <w:numId w:val="9"/>
+        </w:numPr>
+      </w:pPr>
+      <w:r>
+        <w:lastRenderedPageBreak/>
+        <w:t>validate user input</w:t>
+      </w:r>
+    </w:p>
+    <w:p>
+      <w:pPr>
+        <w:pStyle w:val="ListParagraph"/>
+        <w:numPr>
+          <w:ilvl w:val="1"/>
+          <w:numId w:val="9"/>
+        </w:numPr>
+      </w:pPr>
+      <w:r>
+        <w:t>if failed send error with status 400</w:t>
+      </w:r>
+    </w:p>
+    <w:p>
+      <w:pPr>
+        <w:pStyle w:val="ListParagraph"/>
+        <w:numPr>
+          <w:ilvl w:val="0"/>
+          <w:numId w:val="9"/>
+        </w:numPr>
+      </w:pPr>
+      <w:r>
+        <w:rPr>
+          <w:highlight w:val="yellow"/>
+        </w:rPr>
+        <w:t>find user by email</w:t>
+      </w:r>
+      <w:r>
+        <w:t xml:space="preserve"> </w:t>
+      </w:r>
+    </w:p>
+    <w:p>
+      <w:pPr>
+        <w:pStyle w:val="ListParagraph"/>
+        <w:numPr>
+          <w:ilvl w:val="1"/>
+          <w:numId w:val="9"/>
+        </w:numPr>
+      </w:pPr>
+      <w:r>
+        <w:t>if we did not find the email</w:t>
+      </w:r>
+    </w:p>
+    <w:p>
+      <w:pPr>
+        <w:pStyle w:val="ListParagraph"/>
+        <w:numPr>
+          <w:ilvl w:val="2"/>
+          <w:numId w:val="9"/>
+        </w:numPr>
+      </w:pPr>
+      <w:r>
+        <w:t>response: password changed</w:t>
+      </w:r>
+    </w:p>
+    <w:p>
+      <w:pPr>
+        <w:pStyle w:val="ListParagraph"/>
+        <w:numPr>
+          <w:ilvl w:val="1"/>
+          <w:numId w:val="8"/>
+        </w:numPr>
+      </w:pPr>
+      <w:r>
+        <w:t>else - we found the email</w:t>
+      </w:r>
+    </w:p>
+    <w:p>
+      <w:pPr>
+        <w:pStyle w:val="ListParagraph"/>
+        <w:numPr>
+          <w:ilvl w:val="2"/>
+          <w:numId w:val="9"/>
+        </w:numPr>
+      </w:pPr>
+      <w:r>
+        <w:t>compare secretkey</w:t>
+      </w:r>
+    </w:p>
+    <w:p>
+      <w:pPr>
+        <w:pStyle w:val="ListParagraph"/>
+        <w:numPr>
+          <w:ilvl w:val="3"/>
+          <w:numId w:val="9"/>
+        </w:numPr>
+      </w:pPr>
+      <w:r>
+        <w:t>if not match</w:t>
+      </w:r>
+    </w:p>
+    <w:p>
+      <w:pPr>
+        <w:pStyle w:val="ListParagraph"/>
+        <w:numPr>
+          <w:ilvl w:val="4"/>
+          <w:numId w:val="9"/>
+        </w:numPr>
+      </w:pPr>
+      <w:r>
+        <w:t>response: password changed</w:t>
+      </w:r>
+    </w:p>
+    <w:p>
+      <w:pPr>
+        <w:pStyle w:val="ListParagraph"/>
+        <w:numPr>
+          <w:ilvl w:val="3"/>
+          <w:numId w:val="9"/>
+        </w:numPr>
+      </w:pPr>
+      <w:r>
+        <w:t>else</w:t>
+      </w:r>
+    </w:p>
+    <w:p>
+      <w:pPr>
+        <w:pStyle w:val="ListParagraph"/>
+        <w:numPr>
+          <w:ilvl w:val="4"/>
+          <w:numId w:val="9"/>
+        </w:numPr>
+      </w:pPr>
+      <w:r>
+        <w:t>hash the password</w:t>
+      </w:r>
+    </w:p>
+    <w:p>
+      <w:pPr>
+        <w:pStyle w:val="ListParagraph"/>
+        <w:numPr>
+          <w:ilvl w:val="4"/>
+          <w:numId w:val="9"/>
+        </w:numPr>
+      </w:pPr>
+      <w:r>
+        <w:t>update the new password</w:t>
+      </w:r>
+    </w:p>
+    <w:p>
+      <w:pPr>
+        <w:pStyle w:val="ListParagraph"/>
+        <w:numPr>
+          <w:ilvl w:val="4"/>
+          <w:numId w:val="9"/>
+        </w:numPr>
+      </w:pPr>
+      <w:r>
+        <w:t>response: password changed</w:t>
+      </w:r>
+    </w:p>
+    <w:p/>
     <w:sectPr>
       <w:pgSz w:w="12240" w:h="15840"/>
       <w:pgMar w:top="1440" w:right="1440" w:bottom="1440" w:left="1440" w:header="720" w:footer="720" w:gutter="0"/>
@@ -1418,6 +1981,119 @@
     </w:lvl>
   </w:abstractNum>
   <w:abstractNum w:abstractNumId="1" w15:restartNumberingAfterBreak="0">
+    <w:nsid w:val="0F7D5CFE"/>
+    <w:multiLevelType w:val="hybridMultilevel"/>
+    <w:tmpl w:val="6B0C39E0"/>
+    <w:lvl w:ilvl="0" w:tplc="04090001">
+      <w:start w:val="1"/>
+      <w:numFmt w:val="bullet"/>
+      <w:lvlText w:val=""/>
+      <w:lvlJc w:val="left"/>
+      <w:pPr>
+        <w:ind w:left="1440" w:hanging="360"/>
+      </w:pPr>
+      <w:rPr>
+        <w:rFonts w:ascii="Symbol" w:hAnsi="Symbol" w:hint="default"/>
+      </w:rPr>
+    </w:lvl>
+    <w:lvl w:ilvl="1" w:tplc="04090003">
+      <w:start w:val="1"/>
+      <w:numFmt w:val="bullet"/>
+      <w:lvlText w:val="o"/>
+      <w:lvlJc w:val="left"/>
+      <w:pPr>
+        <w:ind w:left="2160" w:hanging="360"/>
+      </w:pPr>
+      <w:rPr>
+        <w:rFonts w:ascii="Courier New" w:hAnsi="Courier New" w:cs="Courier New" w:hint="default"/>
+      </w:rPr>
+    </w:lvl>
+    <w:lvl w:ilvl="2" w:tplc="04090005" w:tentative="1">
+      <w:start w:val="1"/>
+      <w:numFmt w:val="bullet"/>
+      <w:lvlText w:val=""/>
+      <w:lvlJc w:val="left"/>
+      <w:pPr>
+        <w:ind w:left="2880" w:hanging="360"/>
+      </w:pPr>
+      <w:rPr>
+        <w:rFonts w:ascii="Wingdings" w:hAnsi="Wingdings" w:hint="default"/>
+      </w:rPr>
+    </w:lvl>
+    <w:lvl w:ilvl="3" w:tplc="04090001" w:tentative="1">
+      <w:start w:val="1"/>
+      <w:numFmt w:val="bullet"/>
+      <w:lvlText w:val=""/>
+      <w:lvlJc w:val="left"/>
+      <w:pPr>
+        <w:ind w:left="3600" w:hanging="360"/>
+      </w:pPr>
+      <w:rPr>
+        <w:rFonts w:ascii="Symbol" w:hAnsi="Symbol" w:hint="default"/>
+      </w:rPr>
+    </w:lvl>
+    <w:lvl w:ilvl="4" w:tplc="04090003" w:tentative="1">
+      <w:start w:val="1"/>
+      <w:numFmt w:val="bullet"/>
+      <w:lvlText w:val="o"/>
+      <w:lvlJc w:val="left"/>
+      <w:pPr>
+        <w:ind w:left="4320" w:hanging="360"/>
+      </w:pPr>
+      <w:rPr>
+        <w:rFonts w:ascii="Courier New" w:hAnsi="Courier New" w:cs="Courier New" w:hint="default"/>
+      </w:rPr>
+    </w:lvl>
+    <w:lvl w:ilvl="5" w:tplc="04090005" w:tentative="1">
+      <w:start w:val="1"/>
+      <w:numFmt w:val="bullet"/>
+      <w:lvlText w:val=""/>
+      <w:lvlJc w:val="left"/>
+      <w:pPr>
+        <w:ind w:left="5040" w:hanging="360"/>
+      </w:pPr>
+      <w:rPr>
+        <w:rFonts w:ascii="Wingdings" w:hAnsi="Wingdings" w:hint="default"/>
+      </w:rPr>
+    </w:lvl>
+    <w:lvl w:ilvl="6" w:tplc="04090001" w:tentative="1">
+      <w:start w:val="1"/>
+      <w:numFmt w:val="bullet"/>
+      <w:lvlText w:val=""/>
+      <w:lvlJc w:val="left"/>
+      <w:pPr>
+        <w:ind w:left="5760" w:hanging="360"/>
+      </w:pPr>
+      <w:rPr>
+        <w:rFonts w:ascii="Symbol" w:hAnsi="Symbol" w:hint="default"/>
+      </w:rPr>
+    </w:lvl>
+    <w:lvl w:ilvl="7" w:tplc="04090003" w:tentative="1">
+      <w:start w:val="1"/>
+      <w:numFmt w:val="bullet"/>
+      <w:lvlText w:val="o"/>
+      <w:lvlJc w:val="left"/>
+      <w:pPr>
+        <w:ind w:left="6480" w:hanging="360"/>
+      </w:pPr>
+      <w:rPr>
+        <w:rFonts w:ascii="Courier New" w:hAnsi="Courier New" w:cs="Courier New" w:hint="default"/>
+      </w:rPr>
+    </w:lvl>
+    <w:lvl w:ilvl="8" w:tplc="04090005" w:tentative="1">
+      <w:start w:val="1"/>
+      <w:numFmt w:val="bullet"/>
+      <w:lvlText w:val=""/>
+      <w:lvlJc w:val="left"/>
+      <w:pPr>
+        <w:ind w:left="7200" w:hanging="360"/>
+      </w:pPr>
+      <w:rPr>
+        <w:rFonts w:ascii="Wingdings" w:hAnsi="Wingdings" w:hint="default"/>
+      </w:rPr>
+    </w:lvl>
+  </w:abstractNum>
+  <w:abstractNum w:abstractNumId="2" w15:restartNumberingAfterBreak="0">
     <w:nsid w:val="25350C3B"/>
     <w:multiLevelType w:val="hybridMultilevel"/>
     <w:tmpl w:val="E8DCC2EE"/>
@@ -1530,7 +2206,7 @@
       </w:rPr>
     </w:lvl>
   </w:abstractNum>
-  <w:abstractNum w:abstractNumId="2" w15:restartNumberingAfterBreak="0">
+  <w:abstractNum w:abstractNumId="3" w15:restartNumberingAfterBreak="0">
     <w:nsid w:val="2FB84F5C"/>
     <w:multiLevelType w:val="hybridMultilevel"/>
     <w:tmpl w:val="BDBA43B8"/>
@@ -1619,7 +2295,96 @@
       </w:pPr>
     </w:lvl>
   </w:abstractNum>
-  <w:abstractNum w:abstractNumId="3" w15:restartNumberingAfterBreak="0">
+  <w:abstractNum w:abstractNumId="4" w15:restartNumberingAfterBreak="0">
+    <w:nsid w:val="349906B3"/>
+    <w:multiLevelType w:val="hybridMultilevel"/>
+    <w:tmpl w:val="8004A082"/>
+    <w:lvl w:ilvl="0" w:tplc="04090011">
+      <w:start w:val="1"/>
+      <w:numFmt w:val="decimal"/>
+      <w:lvlText w:val="%1)"/>
+      <w:lvlJc w:val="left"/>
+      <w:pPr>
+        <w:ind w:left="720" w:hanging="360"/>
+      </w:pPr>
+      <w:rPr>
+        <w:rFonts w:hint="default"/>
+      </w:rPr>
+    </w:lvl>
+    <w:lvl w:ilvl="1" w:tplc="04090019" w:tentative="1">
+      <w:start w:val="1"/>
+      <w:numFmt w:val="lowerLetter"/>
+      <w:lvlText w:val="%2."/>
+      <w:lvlJc w:val="left"/>
+      <w:pPr>
+        <w:ind w:left="1440" w:hanging="360"/>
+      </w:pPr>
+    </w:lvl>
+    <w:lvl w:ilvl="2" w:tplc="0409001B" w:tentative="1">
+      <w:start w:val="1"/>
+      <w:numFmt w:val="lowerRoman"/>
+      <w:lvlText w:val="%3."/>
+      <w:lvlJc w:val="right"/>
+      <w:pPr>
+        <w:ind w:left="2160" w:hanging="180"/>
+      </w:pPr>
+    </w:lvl>
+    <w:lvl w:ilvl="3" w:tplc="0409000F" w:tentative="1">
+      <w:start w:val="1"/>
+      <w:numFmt w:val="decimal"/>
+      <w:lvlText w:val="%4."/>
+      <w:lvlJc w:val="left"/>
+      <w:pPr>
+        <w:ind w:left="2880" w:hanging="360"/>
+      </w:pPr>
+    </w:lvl>
+    <w:lvl w:ilvl="4" w:tplc="04090019" w:tentative="1">
+      <w:start w:val="1"/>
+      <w:numFmt w:val="lowerLetter"/>
+      <w:lvlText w:val="%5."/>
+      <w:lvlJc w:val="left"/>
+      <w:pPr>
+        <w:ind w:left="3600" w:hanging="360"/>
+      </w:pPr>
+    </w:lvl>
+    <w:lvl w:ilvl="5" w:tplc="0409001B" w:tentative="1">
+      <w:start w:val="1"/>
+      <w:numFmt w:val="lowerRoman"/>
+      <w:lvlText w:val="%6."/>
+      <w:lvlJc w:val="right"/>
+      <w:pPr>
+        <w:ind w:left="4320" w:hanging="180"/>
+      </w:pPr>
+    </w:lvl>
+    <w:lvl w:ilvl="6" w:tplc="0409000F" w:tentative="1">
+      <w:start w:val="1"/>
+      <w:numFmt w:val="decimal"/>
+      <w:lvlText w:val="%7."/>
+      <w:lvlJc w:val="left"/>
+      <w:pPr>
+        <w:ind w:left="5040" w:hanging="360"/>
+      </w:pPr>
+    </w:lvl>
+    <w:lvl w:ilvl="7" w:tplc="04090019" w:tentative="1">
+      <w:start w:val="1"/>
+      <w:numFmt w:val="lowerLetter"/>
+      <w:lvlText w:val="%8."/>
+      <w:lvlJc w:val="left"/>
+      <w:pPr>
+        <w:ind w:left="5760" w:hanging="360"/>
+      </w:pPr>
+    </w:lvl>
+    <w:lvl w:ilvl="8" w:tplc="0409001B" w:tentative="1">
+      <w:start w:val="1"/>
+      <w:numFmt w:val="lowerRoman"/>
+      <w:lvlText w:val="%9."/>
+      <w:lvlJc w:val="right"/>
+      <w:pPr>
+        <w:ind w:left="6480" w:hanging="180"/>
+      </w:pPr>
+    </w:lvl>
+  </w:abstractNum>
+  <w:abstractNum w:abstractNumId="5" w15:restartNumberingAfterBreak="0">
     <w:nsid w:val="36E410E3"/>
     <w:multiLevelType w:val="hybridMultilevel"/>
     <w:tmpl w:val="EEE8F3CC"/>
@@ -1708,7 +2473,96 @@
       </w:pPr>
     </w:lvl>
   </w:abstractNum>
-  <w:abstractNum w:abstractNumId="4" w15:restartNumberingAfterBreak="0">
+  <w:abstractNum w:abstractNumId="6" w15:restartNumberingAfterBreak="0">
+    <w:nsid w:val="41337FC3"/>
+    <w:multiLevelType w:val="hybridMultilevel"/>
+    <w:tmpl w:val="0B74A4A6"/>
+    <w:lvl w:ilvl="0" w:tplc="FFFFFFFF">
+      <w:start w:val="1"/>
+      <w:numFmt w:val="decimal"/>
+      <w:lvlText w:val="%1)"/>
+      <w:lvlJc w:val="left"/>
+      <w:pPr>
+        <w:ind w:left="720" w:hanging="360"/>
+      </w:pPr>
+      <w:rPr>
+        <w:rFonts w:hint="default"/>
+      </w:rPr>
+    </w:lvl>
+    <w:lvl w:ilvl="1" w:tplc="FFFFFFFF">
+      <w:start w:val="1"/>
+      <w:numFmt w:val="lowerLetter"/>
+      <w:lvlText w:val="%2."/>
+      <w:lvlJc w:val="left"/>
+      <w:pPr>
+        <w:ind w:left="1440" w:hanging="360"/>
+      </w:pPr>
+    </w:lvl>
+    <w:lvl w:ilvl="2" w:tplc="FFFFFFFF">
+      <w:start w:val="1"/>
+      <w:numFmt w:val="lowerRoman"/>
+      <w:lvlText w:val="%3."/>
+      <w:lvlJc w:val="right"/>
+      <w:pPr>
+        <w:ind w:left="2160" w:hanging="180"/>
+      </w:pPr>
+    </w:lvl>
+    <w:lvl w:ilvl="3" w:tplc="FFFFFFFF">
+      <w:start w:val="1"/>
+      <w:numFmt w:val="decimal"/>
+      <w:lvlText w:val="%4."/>
+      <w:lvlJc w:val="left"/>
+      <w:pPr>
+        <w:ind w:left="2880" w:hanging="360"/>
+      </w:pPr>
+    </w:lvl>
+    <w:lvl w:ilvl="4" w:tplc="FFFFFFFF">
+      <w:start w:val="1"/>
+      <w:numFmt w:val="lowerLetter"/>
+      <w:lvlText w:val="%5."/>
+      <w:lvlJc w:val="left"/>
+      <w:pPr>
+        <w:ind w:left="3600" w:hanging="360"/>
+      </w:pPr>
+    </w:lvl>
+    <w:lvl w:ilvl="5" w:tplc="FFFFFFFF" w:tentative="1">
+      <w:start w:val="1"/>
+      <w:numFmt w:val="lowerRoman"/>
+      <w:lvlText w:val="%6."/>
+      <w:lvlJc w:val="right"/>
+      <w:pPr>
+        <w:ind w:left="4320" w:hanging="180"/>
+      </w:pPr>
+    </w:lvl>
+    <w:lvl w:ilvl="6" w:tplc="FFFFFFFF" w:tentative="1">
+      <w:start w:val="1"/>
+      <w:numFmt w:val="decimal"/>
+      <w:lvlText w:val="%7."/>
+      <w:lvlJc w:val="left"/>
+      <w:pPr>
+        <w:ind w:left="5040" w:hanging="360"/>
+      </w:pPr>
+    </w:lvl>
+    <w:lvl w:ilvl="7" w:tplc="FFFFFFFF" w:tentative="1">
+      <w:start w:val="1"/>
+      <w:numFmt w:val="lowerLetter"/>
+      <w:lvlText w:val="%8."/>
+      <w:lvlJc w:val="left"/>
+      <w:pPr>
+        <w:ind w:left="5760" w:hanging="360"/>
+      </w:pPr>
+    </w:lvl>
+    <w:lvl w:ilvl="8" w:tplc="FFFFFFFF" w:tentative="1">
+      <w:start w:val="1"/>
+      <w:numFmt w:val="lowerRoman"/>
+      <w:lvlText w:val="%9."/>
+      <w:lvlJc w:val="right"/>
+      <w:pPr>
+        <w:ind w:left="6480" w:hanging="180"/>
+      </w:pPr>
+    </w:lvl>
+  </w:abstractNum>
+  <w:abstractNum w:abstractNumId="7" w15:restartNumberingAfterBreak="0">
     <w:nsid w:val="4512078F"/>
     <w:multiLevelType w:val="hybridMultilevel"/>
     <w:tmpl w:val="1A6AB0F6"/>
@@ -1797,7 +2651,7 @@
       </w:pPr>
     </w:lvl>
   </w:abstractNum>
-  <w:abstractNum w:abstractNumId="5" w15:restartNumberingAfterBreak="0">
+  <w:abstractNum w:abstractNumId="8" w15:restartNumberingAfterBreak="0">
     <w:nsid w:val="5EB163EE"/>
     <w:multiLevelType w:val="hybridMultilevel"/>
     <w:tmpl w:val="0B74A4A6"/>
@@ -1822,7 +2676,7 @@
         <w:ind w:left="1440" w:hanging="360"/>
       </w:pPr>
     </w:lvl>
-    <w:lvl w:ilvl="2" w:tplc="0409001B" w:tentative="1">
+    <w:lvl w:ilvl="2" w:tplc="0409001B">
       <w:start w:val="1"/>
       <w:numFmt w:val="lowerRoman"/>
       <w:lvlText w:val="%3."/>
@@ -1831,7 +2685,7 @@
         <w:ind w:left="2160" w:hanging="180"/>
       </w:pPr>
     </w:lvl>
-    <w:lvl w:ilvl="3" w:tplc="0409000F" w:tentative="1">
+    <w:lvl w:ilvl="3" w:tplc="0409000F">
       <w:start w:val="1"/>
       <w:numFmt w:val="decimal"/>
       <w:lvlText w:val="%4."/>
@@ -1886,7 +2740,7 @@
       </w:pPr>
     </w:lvl>
   </w:abstractNum>
-  <w:abstractNum w:abstractNumId="6" w15:restartNumberingAfterBreak="0">
+  <w:abstractNum w:abstractNumId="9" w15:restartNumberingAfterBreak="0">
     <w:nsid w:val="68CC3717"/>
     <w:multiLevelType w:val="hybridMultilevel"/>
     <w:tmpl w:val="414A3E20"/>
@@ -1975,7 +2829,7 @@
       </w:pPr>
     </w:lvl>
   </w:abstractNum>
-  <w:abstractNum w:abstractNumId="7" w15:restartNumberingAfterBreak="0">
+  <w:abstractNum w:abstractNumId="10" w15:restartNumberingAfterBreak="0">
     <w:nsid w:val="7F4D02F8"/>
     <w:multiLevelType w:val="hybridMultilevel"/>
     <w:tmpl w:val="1C4E5A30"/>
@@ -2065,28 +2919,37 @@
     </w:lvl>
   </w:abstractNum>
   <w:num w:numId="1" w16cid:durableId="142966472">
-    <w:abstractNumId w:val="7"/>
+    <w:abstractNumId w:val="10"/>
   </w:num>
   <w:num w:numId="2" w16cid:durableId="1574192542">
+    <w:abstractNumId w:val="5"/>
+  </w:num>
+  <w:num w:numId="3" w16cid:durableId="1573274680">
     <w:abstractNumId w:val="3"/>
   </w:num>
-  <w:num w:numId="3" w16cid:durableId="1573274680">
-    <w:abstractNumId w:val="2"/>
-  </w:num>
   <w:num w:numId="4" w16cid:durableId="240795766">
-    <w:abstractNumId w:val="6"/>
+    <w:abstractNumId w:val="9"/>
   </w:num>
   <w:num w:numId="5" w16cid:durableId="509024393">
     <w:abstractNumId w:val="0"/>
   </w:num>
   <w:num w:numId="6" w16cid:durableId="192159793">
+    <w:abstractNumId w:val="2"/>
+  </w:num>
+  <w:num w:numId="7" w16cid:durableId="1278677249">
+    <w:abstractNumId w:val="7"/>
+  </w:num>
+  <w:num w:numId="8" w16cid:durableId="866716485">
+    <w:abstractNumId w:val="8"/>
+  </w:num>
+  <w:num w:numId="9" w16cid:durableId="639504670">
+    <w:abstractNumId w:val="6"/>
+  </w:num>
+  <w:num w:numId="10" w16cid:durableId="197281269">
     <w:abstractNumId w:val="1"/>
   </w:num>
-  <w:num w:numId="7" w16cid:durableId="1278677249">
+  <w:num w:numId="11" w16cid:durableId="876431272">
     <w:abstractNumId w:val="4"/>
-  </w:num>
-  <w:num w:numId="8" w16cid:durableId="866716485">
-    <w:abstractNumId w:val="5"/>
   </w:num>
 </w:numbering>
 </file>

</xml_diff>

<commit_message>
disable mail because blocked
</commit_message>
<xml_diff>
--- a/docs/extra nodejs.docx
+++ b/docs/extra nodejs.docx
@@ -53,8 +53,14 @@
           <w:ilvl w:val="0"/>
           <w:numId w:val="1"/>
         </w:numPr>
-      </w:pPr>
-      <w:r>
+        <w:rPr>
+          <w:highlight w:val="green"/>
+        </w:rPr>
+      </w:pPr>
+      <w:r>
+        <w:rPr>
+          <w:highlight w:val="green"/>
+        </w:rPr>
         <w:t>redux</w:t>
       </w:r>
     </w:p>

</xml_diff>